<commit_message>
feat: Initialize AutoSRS project with frontend, Python/Node.js backend, N8N integration, Docker setup, and comprehensive documentation.
</commit_message>
<xml_diff>
--- a/backend/beta/generated_srs/Retail_Inventory_Optimization_System_SRS_enhanced.docx
+++ b/backend/beta/generated_srs/Retail_Inventory_Optimization_System_SRS_enhanced.docx
@@ -125,7 +125,7 @@
           <w:rFonts w:ascii="Arial" w:hAnsi="Arial"/>
           <w:sz w:val="24"/>
         </w:rPr>
-        <w:t>Date Created: 02/09/2026</w:t>
+        <w:t>Date Created: 02/10/2026</w:t>
       </w:r>
     </w:p>
     <w:tbl>
@@ -681,7 +681,7 @@
     </w:p>
     <w:p>
       <w:r>
-        <w:t>The system provides a centralized platform for E-commerce operations with secure access, reporting, and monitoring. Features outside the specified requirements are excluded.</w:t>
+        <w:t>The system provides a centralized platform for Enterprise Resource Planning operations with secure access, reporting, and monitoring. Features outside the specified requirements are excluded.</w:t>
       </w:r>
     </w:p>
     <w:p>
@@ -1020,7 +1020,7 @@
     </w:p>
     <w:p>
       <w:r>
-        <w:t>Web Application in the E-commerce domain. Retail businesses often face challenges such as overstocking, stock shortages, and lack of real-time visibility into inventory across multiple store locations. Manual inventory tracking leads to inaccurate data, delayed decisions, and increased operational costs. This system aims to centralize inventory management, provide real-time stock visibility, and support data-driven decision-making for retail operations.</w:t>
+        <w:t>Web Application in the Enterprise Resource Planning domain. Retail businesses often face challenges such as overstocking, stock shortages, and lack of real-time visibility into inventory across multiple store locations. Manual inventory tracking leads to inaccurate data, delayed decisions, and increased operational costs. This system aims to centralize inventory management, provide real-time stock visibility, and support data-driven decision-making for retail operations.</w:t>
       </w:r>
     </w:p>
     <w:tbl>
@@ -1907,7 +1907,7 @@
         <w:pStyle w:val="ListBullet"/>
       </w:pPr>
       <w:r>
-        <w:t>Performance: Real-time. Scale: 100-1k.</w:t>
+        <w:t>Performance: Normal. Scale: 100-1k.</w:t>
       </w:r>
       <w:r>
         <w:rPr>

</xml_diff>